<commit_message>
add Experience header and condense Skills section
</commit_message>
<xml_diff>
--- a/Isaac Lyons resume.docx
+++ b/Isaac Lyons resume.docx
@@ -68,6 +68,15 @@
         </w:pict>
       </w:r>
     </w:p>
+    <w:bookmarkStart w:id="23" w:name="experience"/>
+    <w:p>
+      <w:pPr>
+        <w:pStyle w:val="Heading1"/>
+      </w:pPr>
+      <w:r>
+        <w:t xml:space="preserve">Experience</w:t>
+      </w:r>
+    </w:p>
     <w:p>
       <w:pPr>
         <w:pStyle w:val="FirstParagraph"/>
@@ -669,7 +678,8 @@
         </w:pict>
       </w:r>
     </w:p>
-    <w:bookmarkStart w:id="25" w:name="skills"/>
+    <w:bookmarkEnd w:id="23"/>
+    <w:bookmarkStart w:id="24" w:name="skills"/>
     <w:p>
       <w:pPr>
         <w:pStyle w:val="Heading1"/>
@@ -678,66 +688,72 @@
         <w:t xml:space="preserve">Skills</w:t>
       </w:r>
     </w:p>
-    <w:bookmarkStart w:id="23" w:name="programming-languages"/>
+    <w:p>
+      <w:pPr>
+        <w:numPr>
+          <w:ilvl w:val="0"/>
+          <w:numId w:val="1007"/>
+        </w:numPr>
+      </w:pPr>
+      <w:r>
+        <w:rPr>
+          <w:b/>
+          <w:bCs/>
+        </w:rPr>
+        <w:t xml:space="preserve">Programming Languages:</w:t>
+      </w:r>
+      <w:r>
+        <w:t xml:space="preserve"> </w:t>
+      </w:r>
+      <w:r>
+        <w:t xml:space="preserve">Python, Swift, Bash, JavaScript, AutoHotkey, Golang, Ruby</w:t>
+      </w:r>
+    </w:p>
+    <w:p>
+      <w:pPr>
+        <w:numPr>
+          <w:ilvl w:val="0"/>
+          <w:numId w:val="1007"/>
+        </w:numPr>
+      </w:pPr>
+      <w:r>
+        <w:rPr>
+          <w:b/>
+          <w:bCs/>
+        </w:rPr>
+        <w:t xml:space="preserve">Tools and Frameworks:</w:t>
+      </w:r>
+      <w:r>
+        <w:t xml:space="preserve"> </w:t>
+      </w:r>
+      <w:r>
+        <w:t xml:space="preserve">GitHub, Git, Docker, VSCode, Xcode, Django, Pytest, PyPi, SwiftUI, CoreData, SwiftData, HyperV, Linux, macOS, Windows</w:t>
+      </w:r>
+    </w:p>
+    <w:bookmarkEnd w:id="24"/>
+    <w:bookmarkStart w:id="46" w:name="projects"/>
+    <w:p>
+      <w:pPr>
+        <w:pStyle w:val="Heading1"/>
+      </w:pPr>
+      <w:r>
+        <w:t xml:space="preserve">Projects</w:t>
+      </w:r>
+    </w:p>
+    <w:bookmarkStart w:id="28" w:name="ios-apps"/>
     <w:p>
       <w:pPr>
         <w:pStyle w:val="Heading2"/>
       </w:pPr>
       <w:r>
-        <w:t xml:space="preserve">Programming Languages:</w:t>
+        <w:t xml:space="preserve">iOS Apps</w:t>
       </w:r>
     </w:p>
     <w:p>
       <w:pPr>
         <w:pStyle w:val="FirstParagraph"/>
       </w:pPr>
-      <w:r>
-        <w:t xml:space="preserve">Python, Swift, Bash, JavaScript, AutoHotkey, Golang, Ruby</w:t>
-      </w:r>
-    </w:p>
-    <w:bookmarkEnd w:id="23"/>
-    <w:bookmarkStart w:id="24" w:name="tools-and-frameworks"/>
-    <w:p>
-      <w:pPr>
-        <w:pStyle w:val="Heading2"/>
-      </w:pPr>
-      <w:r>
-        <w:t xml:space="preserve">Tools and Frameworks:</w:t>
-      </w:r>
-    </w:p>
-    <w:p>
-      <w:pPr>
-        <w:pStyle w:val="FirstParagraph"/>
-      </w:pPr>
-      <w:r>
-        <w:t xml:space="preserve">GitHub, Git, Docker, VSCode, Xcode, Django, Pytest, PyPi, SwiftUI, CoreData, SwiftData, HyperV, Linux, macOS, Windows</w:t>
-      </w:r>
-    </w:p>
-    <w:bookmarkEnd w:id="24"/>
-    <w:bookmarkEnd w:id="25"/>
-    <w:bookmarkStart w:id="47" w:name="projects"/>
-    <w:p>
-      <w:pPr>
-        <w:pStyle w:val="Heading1"/>
-      </w:pPr>
-      <w:r>
-        <w:t xml:space="preserve">Projects</w:t>
-      </w:r>
-    </w:p>
-    <w:bookmarkStart w:id="29" w:name="ios-apps"/>
-    <w:p>
-      <w:pPr>
-        <w:pStyle w:val="Heading2"/>
-      </w:pPr>
-      <w:r>
-        <w:t xml:space="preserve">iOS Apps</w:t>
-      </w:r>
-    </w:p>
-    <w:p>
-      <w:pPr>
-        <w:pStyle w:val="FirstParagraph"/>
-      </w:pPr>
-      <w:hyperlink r:id="rId26">
+      <w:hyperlink r:id="rId25">
         <w:r>
           <w:rPr>
             <w:rStyle w:val="Hyperlink"/>
@@ -762,7 +778,7 @@
         <w:pStyle w:val="Compact"/>
         <w:numPr>
           <w:ilvl w:val="0"/>
-          <w:numId w:val="1007"/>
+          <w:numId w:val="1008"/>
         </w:numPr>
       </w:pPr>
       <w:r>
@@ -779,7 +795,7 @@
       <w:pPr>
         <w:pStyle w:val="FirstParagraph"/>
       </w:pPr>
-      <w:hyperlink r:id="rId27">
+      <w:hyperlink r:id="rId26">
         <w:r>
           <w:rPr>
             <w:rStyle w:val="Hyperlink"/>
@@ -804,7 +820,7 @@
         <w:pStyle w:val="Compact"/>
         <w:numPr>
           <w:ilvl w:val="0"/>
-          <w:numId w:val="1008"/>
+          <w:numId w:val="1009"/>
         </w:numPr>
       </w:pPr>
       <w:r>
@@ -815,7 +831,7 @@
       <w:pPr>
         <w:pStyle w:val="FirstParagraph"/>
       </w:pPr>
-      <w:hyperlink r:id="rId28">
+      <w:hyperlink r:id="rId27">
         <w:r>
           <w:rPr>
             <w:rStyle w:val="Hyperlink"/>
@@ -840,7 +856,7 @@
         <w:pStyle w:val="Compact"/>
         <w:numPr>
           <w:ilvl w:val="0"/>
-          <w:numId w:val="1009"/>
+          <w:numId w:val="1010"/>
         </w:numPr>
       </w:pPr>
       <w:r>
@@ -859,8 +875,8 @@
         <w:t xml:space="preserve">and reminds you of upcoming service intervals either by calendar or mileage.</w:t>
       </w:r>
     </w:p>
-    <w:bookmarkEnd w:id="29"/>
-    <w:bookmarkStart w:id="36" w:name="commandline-utilities"/>
+    <w:bookmarkEnd w:id="28"/>
+    <w:bookmarkStart w:id="35" w:name="commandline-utilities"/>
     <w:p>
       <w:pPr>
         <w:pStyle w:val="Heading2"/>
@@ -873,7 +889,7 @@
       <w:pPr>
         <w:pStyle w:val="FirstParagraph"/>
       </w:pPr>
-      <w:hyperlink r:id="rId30">
+      <w:hyperlink r:id="rId29">
         <w:r>
           <w:rPr>
             <w:rStyle w:val="Hyperlink"/>
@@ -898,7 +914,7 @@
         <w:pStyle w:val="Compact"/>
         <w:numPr>
           <w:ilvl w:val="0"/>
-          <w:numId w:val="1010"/>
+          <w:numId w:val="1011"/>
         </w:numPr>
       </w:pPr>
       <w:r>
@@ -921,7 +937,7 @@
       <w:pPr>
         <w:pStyle w:val="FirstParagraph"/>
       </w:pPr>
-      <w:hyperlink r:id="rId31">
+      <w:hyperlink r:id="rId30">
         <w:r>
           <w:rPr>
             <w:rStyle w:val="Hyperlink"/>
@@ -946,7 +962,7 @@
         <w:pStyle w:val="Compact"/>
         <w:numPr>
           <w:ilvl w:val="0"/>
-          <w:numId w:val="1011"/>
+          <w:numId w:val="1012"/>
         </w:numPr>
       </w:pPr>
       <w:r>
@@ -955,7 +971,7 @@
       <w:r>
         <w:t xml:space="preserve"> </w:t>
       </w:r>
-      <w:hyperlink r:id="rId32">
+      <w:hyperlink r:id="rId31">
         <w:r>
           <w:rPr>
             <w:rStyle w:val="Hyperlink"/>
@@ -980,7 +996,7 @@
       <w:pPr>
         <w:pStyle w:val="FirstParagraph"/>
       </w:pPr>
-      <w:hyperlink r:id="rId33">
+      <w:hyperlink r:id="rId32">
         <w:r>
           <w:rPr>
             <w:rStyle w:val="Hyperlink"/>
@@ -1005,7 +1021,7 @@
         <w:pStyle w:val="Compact"/>
         <w:numPr>
           <w:ilvl w:val="0"/>
-          <w:numId w:val="1012"/>
+          <w:numId w:val="1013"/>
         </w:numPr>
       </w:pPr>
       <w:r>
@@ -1022,7 +1038,7 @@
       <w:pPr>
         <w:pStyle w:val="FirstParagraph"/>
       </w:pPr>
-      <w:hyperlink r:id="rId34">
+      <w:hyperlink r:id="rId33">
         <w:r>
           <w:rPr>
             <w:rStyle w:val="Hyperlink"/>
@@ -1047,7 +1063,7 @@
         <w:pStyle w:val="Compact"/>
         <w:numPr>
           <w:ilvl w:val="0"/>
-          <w:numId w:val="1013"/>
+          <w:numId w:val="1014"/>
         </w:numPr>
       </w:pPr>
       <w:r>
@@ -1070,7 +1086,7 @@
       <w:pPr>
         <w:pStyle w:val="FirstParagraph"/>
       </w:pPr>
-      <w:hyperlink r:id="rId35">
+      <w:hyperlink r:id="rId34">
         <w:r>
           <w:rPr>
             <w:rStyle w:val="Hyperlink"/>
@@ -1095,7 +1111,7 @@
         <w:pStyle w:val="Compact"/>
         <w:numPr>
           <w:ilvl w:val="0"/>
-          <w:numId w:val="1014"/>
+          <w:numId w:val="1015"/>
         </w:numPr>
       </w:pPr>
       <w:r>
@@ -1120,8 +1136,8 @@
         <w:t xml:space="preserve">for the simple process of entering a device, noting parts ordered, and tracking repair completion.</w:t>
       </w:r>
     </w:p>
-    <w:bookmarkEnd w:id="36"/>
-    <w:bookmarkStart w:id="46" w:name="open-source-contributions"/>
+    <w:bookmarkEnd w:id="35"/>
+    <w:bookmarkStart w:id="45" w:name="open-source-contributions"/>
     <w:p>
       <w:pPr>
         <w:pStyle w:val="Heading2"/>
@@ -1134,7 +1150,7 @@
       <w:pPr>
         <w:pStyle w:val="FirstParagraph"/>
       </w:pPr>
-      <w:hyperlink r:id="rId37">
+      <w:hyperlink r:id="rId36">
         <w:r>
           <w:rPr>
             <w:rStyle w:val="Hyperlink"/>
@@ -1159,7 +1175,7 @@
         <w:pStyle w:val="Compact"/>
         <w:numPr>
           <w:ilvl w:val="0"/>
-          <w:numId w:val="1015"/>
+          <w:numId w:val="1016"/>
         </w:numPr>
       </w:pPr>
       <w:r>
@@ -1170,7 +1186,7 @@
       <w:pPr>
         <w:pStyle w:val="FirstParagraph"/>
       </w:pPr>
-      <w:hyperlink r:id="rId38">
+      <w:hyperlink r:id="rId37">
         <w:r>
           <w:rPr>
             <w:rStyle w:val="Hyperlink"/>
@@ -1186,7 +1202,7 @@
       <w:r>
         <w:t xml:space="preserve"> </w:t>
       </w:r>
-      <w:hyperlink r:id="rId39">
+      <w:hyperlink r:id="rId38">
         <w:r>
           <w:rPr>
             <w:rStyle w:val="Hyperlink"/>
@@ -1211,7 +1227,7 @@
         <w:pStyle w:val="Compact"/>
         <w:numPr>
           <w:ilvl w:val="0"/>
-          <w:numId w:val="1016"/>
+          <w:numId w:val="1017"/>
         </w:numPr>
       </w:pPr>
       <w:r>
@@ -1223,7 +1239,7 @@
         <w:pStyle w:val="Compact"/>
         <w:numPr>
           <w:ilvl w:val="0"/>
-          <w:numId w:val="1016"/>
+          <w:numId w:val="1017"/>
         </w:numPr>
       </w:pPr>
       <w:r>
@@ -1235,7 +1251,7 @@
         <w:pStyle w:val="Compact"/>
         <w:numPr>
           <w:ilvl w:val="0"/>
-          <w:numId w:val="1016"/>
+          <w:numId w:val="1017"/>
         </w:numPr>
       </w:pPr>
       <w:r>
@@ -1247,7 +1263,7 @@
         <w:pStyle w:val="Compact"/>
         <w:numPr>
           <w:ilvl w:val="0"/>
-          <w:numId w:val="1016"/>
+          <w:numId w:val="1017"/>
         </w:numPr>
       </w:pPr>
       <w:r>
@@ -1258,7 +1274,7 @@
       <w:pPr>
         <w:pStyle w:val="FirstParagraph"/>
       </w:pPr>
-      <w:hyperlink r:id="rId40">
+      <w:hyperlink r:id="rId39">
         <w:r>
           <w:rPr>
             <w:rStyle w:val="Hyperlink"/>
@@ -1283,7 +1299,7 @@
         <w:pStyle w:val="Compact"/>
         <w:numPr>
           <w:ilvl w:val="0"/>
-          <w:numId w:val="1017"/>
+          <w:numId w:val="1018"/>
         </w:numPr>
       </w:pPr>
       <w:r>
@@ -1295,7 +1311,7 @@
         <w:pStyle w:val="Compact"/>
         <w:numPr>
           <w:ilvl w:val="0"/>
-          <w:numId w:val="1017"/>
+          <w:numId w:val="1018"/>
         </w:numPr>
       </w:pPr>
       <w:r>
@@ -1306,7 +1322,7 @@
       <w:pPr>
         <w:pStyle w:val="FirstParagraph"/>
       </w:pPr>
-      <w:hyperlink r:id="rId41">
+      <w:hyperlink r:id="rId40">
         <w:r>
           <w:rPr>
             <w:rStyle w:val="Hyperlink"/>
@@ -1331,7 +1347,7 @@
         <w:pStyle w:val="Compact"/>
         <w:numPr>
           <w:ilvl w:val="0"/>
-          <w:numId w:val="1018"/>
+          <w:numId w:val="1019"/>
         </w:numPr>
       </w:pPr>
       <w:r>
@@ -1348,7 +1364,7 @@
       <w:r>
         <w:t xml:space="preserve"> </w:t>
       </w:r>
-      <w:hyperlink r:id="rId42">
+      <w:hyperlink r:id="rId41">
         <w:r>
           <w:rPr>
             <w:rStyle w:val="Hyperlink"/>
@@ -1364,7 +1380,7 @@
       <w:r>
         <w:t xml:space="preserve"> </w:t>
       </w:r>
-      <w:hyperlink r:id="rId43">
+      <w:hyperlink r:id="rId42">
         <w:r>
           <w:rPr>
             <w:rStyle w:val="Hyperlink"/>
@@ -1386,7 +1402,7 @@
       <w:r>
         <w:t xml:space="preserve"> </w:t>
       </w:r>
-      <w:hyperlink r:id="rId44">
+      <w:hyperlink r:id="rId43">
         <w:r>
           <w:rPr>
             <w:rStyle w:val="Hyperlink"/>
@@ -1415,7 +1431,7 @@
         </w:rPr>
         <w:t xml:space="preserve"> </w:t>
       </w:r>
-      <w:hyperlink r:id="rId45">
+      <w:hyperlink r:id="rId44">
         <w:r>
           <w:rPr>
             <w:rStyle w:val="Hyperlink"/>
@@ -1426,8 +1442,8 @@
         </w:r>
       </w:hyperlink>
     </w:p>
+    <w:bookmarkEnd w:id="45"/>
     <w:bookmarkEnd w:id="46"/>
-    <w:bookmarkEnd w:id="47"/>
     <w:sectPr/>
   </w:body>
 </w:document>
@@ -1692,6 +1708,9 @@
     <w:abstractNumId w:val="991"/>
   </w:num>
   <w:num w:numId="1018">
+    <w:abstractNumId w:val="991"/>
+  </w:num>
+  <w:num w:numId="1019">
     <w:abstractNumId w:val="991"/>
   </w:num>
 </w:numbering>

</xml_diff>

<commit_message>
let the robots take a crack
</commit_message>
<xml_diff>
--- a/Isaac Lyons resume.docx
+++ b/Isaac Lyons resume.docx
@@ -119,7 +119,7 @@
         </w:numPr>
       </w:pPr>
       <w:r>
-        <w:t xml:space="preserve">Onboarding/offboarding users, including configuration of Active Directory, Azure AD, Office 365, and Exchange Online</w:t>
+        <w:t xml:space="preserve">Onboard and offboard users, including configuration of Active Directory, Azure AD, Office 365, SharePoint, and Exchange Online</w:t>
       </w:r>
     </w:p>
     <w:p>
@@ -131,7 +131,7 @@
         </w:numPr>
       </w:pPr>
       <w:r>
-        <w:t xml:space="preserve">Manage SharePoint sites, including coordinating guest access and proper syncing between cloud and device</w:t>
+        <w:t xml:space="preserve">Remediate compromised user accounts, restoring user access in under 10 minutes on average</w:t>
       </w:r>
     </w:p>
     <w:p>
@@ -143,7 +143,7 @@
         </w:numPr>
       </w:pPr>
       <w:r>
-        <w:t xml:space="preserve">Mitigate compromised user accounts and ensuring users can regain access in under 10 minutes</w:t>
+        <w:t xml:space="preserve">Configure and manage Windows and macOS devices through Intune and Addigy, and virtual machines through Azure, AWS, and Hyper V</w:t>
       </w:r>
     </w:p>
     <w:p>
@@ -155,7 +155,7 @@
         </w:numPr>
       </w:pPr>
       <w:r>
-        <w:t xml:space="preserve">Configure and manage Windows and macOS devices through Intune and Addigy, and virtual machines through Azure, AWS, and Hyper V</w:t>
+        <w:t xml:space="preserve">Configure and troubleshooted Windows systems through N-Central Take Control, remotely and onsite</w:t>
       </w:r>
     </w:p>
     <w:p>
@@ -167,7 +167,7 @@
         </w:numPr>
       </w:pPr>
       <w:r>
-        <w:t xml:space="preserve">Configure and troubleshooted Windows systems through N-Central Take Control, remotely and in-person</w:t>
+        <w:t xml:space="preserve">Manage and updated DNS records, including A, CNAME, SPF, DKIM, and DMARC records through Cloudflare and other registrars</w:t>
       </w:r>
     </w:p>
     <w:p>
@@ -179,7 +179,7 @@
         </w:numPr>
       </w:pPr>
       <w:r>
-        <w:t xml:space="preserve">Manage and updated DNS records, including A, CNAME, SPF, DKIM, and DMARC records through Cloudflare and others</w:t>
+        <w:t xml:space="preserve">Create and update PowerShell scripts to deploy via Intune or run as one-offs</w:t>
       </w:r>
     </w:p>
     <w:p>
@@ -191,7 +191,7 @@
         </w:numPr>
       </w:pPr>
       <w:r>
-        <w:t xml:space="preserve">Update and reference knowledge base articles for common issues</w:t>
+        <w:t xml:space="preserve">Create and update knowledge base articles for recurring issues</w:t>
       </w:r>
     </w:p>
     <w:p>
@@ -203,7 +203,7 @@
         </w:numPr>
       </w:pPr>
       <w:r>
-        <w:t xml:space="preserve">Surpass average team performance metrics by more than 300% on a regular basis</w:t>
+        <w:t xml:space="preserve">Consistently surpass average team performance metrics by over 300%</w:t>
       </w:r>
     </w:p>
     <w:p>
@@ -248,7 +248,7 @@
         </w:numPr>
       </w:pPr>
       <w:r>
-        <w:t xml:space="preserve">Developed and deployed a Python Slackbot that improved security by finding user with incorrect MFA configurations</w:t>
+        <w:t xml:space="preserve">Developed a Python-based Slackbot that improved security by identifying users with incorrect MFA configurations</w:t>
       </w:r>
     </w:p>
     <w:p>
@@ -260,7 +260,7 @@
         </w:numPr>
       </w:pPr>
       <w:r>
-        <w:t xml:space="preserve">Edited Powershell scripts for Intune deployment</w:t>
+        <w:t xml:space="preserve">Edited PowerShell scripts to streamline Intune deployment processes</w:t>
       </w:r>
     </w:p>
     <w:p>
@@ -272,7 +272,7 @@
         </w:numPr>
       </w:pPr>
       <w:r>
-        <w:t xml:space="preserve">Remotely configured and troubleshooted Windows and macOS devices through Connectwise ScreenConnect</w:t>
+        <w:t xml:space="preserve">Remotely configured and troubleshooted Windows and macOS devices via Connectwise ScreenConnect</w:t>
       </w:r>
     </w:p>
     <w:p>
@@ -296,7 +296,7 @@
         </w:numPr>
       </w:pPr>
       <w:r>
-        <w:t xml:space="preserve">Configured DNS records and domain name registration for clients</w:t>
+        <w:t xml:space="preserve">Configured DNS records and domain name registrations for clients</w:t>
       </w:r>
     </w:p>
     <w:p>
@@ -365,7 +365,7 @@
         </w:numPr>
       </w:pPr>
       <w:r>
-        <w:t xml:space="preserve">Configured fiber routes to customer addresses through mainframe interface</w:t>
+        <w:t xml:space="preserve">Mapped and configured fiber routes for residential installations via mainframe interfaces</w:t>
       </w:r>
     </w:p>
     <w:p>
@@ -422,25 +422,13 @@
         </w:numPr>
       </w:pPr>
       <w:r>
-        <w:t xml:space="preserve">Designed and developed custom ticketing system in Python with Django and Docker to track device repair process,</w:t>
-      </w:r>
-      <w:r>
-        <w:t xml:space="preserve"> </w:t>
-      </w:r>
-      <w:r>
-        <w:t xml:space="preserve">eliminating</w:t>
-      </w:r>
-      <w:r>
-        <w:t xml:space="preserve"> </w:t>
-      </w:r>
-      <w:r>
-        <w:t xml:space="preserve">“lost devices”</w:t>
-      </w:r>
-      <w:r>
-        <w:t xml:space="preserve"> </w:t>
-      </w:r>
-      <w:r>
-        <w:t xml:space="preserve">and accurately mapping incoming parts to necessary repairs</w:t>
+        <w:t xml:space="preserve">Designed and built a custom ticketing system using Python, Django, and Docker,</w:t>
+      </w:r>
+      <w:r>
+        <w:t xml:space="preserve"> </w:t>
+      </w:r>
+      <w:r>
+        <w:t xml:space="preserve">eliminating lost devices and accurately mapping parts to repairs</w:t>
       </w:r>
     </w:p>
     <w:p>
@@ -452,7 +440,7 @@
         </w:numPr>
       </w:pPr>
       <w:r>
-        <w:t xml:space="preserve">Developed iFixit.com guides for device repair still in use by ~150 users per month</w:t>
+        <w:t xml:space="preserve">Authored iFixit.com device repair guides still used by ~150 users/month</w:t>
       </w:r>
     </w:p>
     <w:p>
@@ -476,7 +464,7 @@
         </w:numPr>
       </w:pPr>
       <w:r>
-        <w:t xml:space="preserve">Created, updated, deleted Active Directory users, passwords, and permissions</w:t>
+        <w:t xml:space="preserve">Managed Active Directory user accounts, including access permissions and password resets</w:t>
       </w:r>
     </w:p>
     <w:p>
@@ -488,7 +476,7 @@
         </w:numPr>
       </w:pPr>
       <w:r>
-        <w:t xml:space="preserve">Imaged and repaired end-user devices (desktops, laptops, phones, tablets)</w:t>
+        <w:t xml:space="preserve">Imaged, repaired, and deployed end-user hardware (desktops, laptops, phones, tablets)</w:t>
       </w:r>
     </w:p>
     <w:p>
@@ -500,7 +488,7 @@
         </w:numPr>
       </w:pPr>
       <w:r>
-        <w:t xml:space="preserve">Oversaw asset management and procurement</w:t>
+        <w:t xml:space="preserve">Oversaw asset management and procurement logistics</w:t>
       </w:r>
     </w:p>
     <w:p>
@@ -512,7 +500,7 @@
         </w:numPr>
       </w:pPr>
       <w:r>
-        <w:t xml:space="preserve">Managed Linux and Windows VM through HyperV</w:t>
+        <w:t xml:space="preserve">Managed Linux and Windows VM via HyperV</w:t>
       </w:r>
     </w:p>
     <w:p>
@@ -569,7 +557,7 @@
         </w:numPr>
       </w:pPr>
       <w:r>
-        <w:t xml:space="preserve">Reduced customer record search time from &gt;60 seconds down to &lt;5 seconds by indexing the proper search field</w:t>
+        <w:t xml:space="preserve">Cut customer lookup times from 60+ seconds to under 5 seconds by optimizing database indexing</w:t>
       </w:r>
     </w:p>
     <w:p>

</xml_diff>